<commit_message>
Update Virtual Machine Installation.docx
</commit_message>
<xml_diff>
--- a/Documents/Virtual Machine Installation.docx
+++ b/Documents/Virtual Machine Installation.docx
@@ -23,6 +23,16 @@
         </w:rPr>
         <w:t>Virtual Machine Installation</w:t>
       </w:r>
+      <w:r>
+        <w:rPr>
+          <w:b/>
+          <w:bCs/>
+          <w:color w:val="385623" w:themeColor="accent6" w:themeShade="80"/>
+          <w:sz w:val="32"/>
+          <w:szCs w:val="32"/>
+        </w:rPr>
+        <w:t xml:space="preserve"> &amp; Cuckoo Sandbox</w:t>
+      </w:r>
     </w:p>
     <w:p>
       <w:pPr>
@@ -97,6 +107,9 @@
         <w:spacing w:line="360" w:lineRule="auto"/>
       </w:pPr>
       <w:r>
+        <w:rPr>
+          <w:noProof/>
+        </w:rPr>
         <w:drawing>
           <wp:inline distT="0" distB="0" distL="0" distR="0" wp14:anchorId="6E36A5FB" wp14:editId="5EB03DA0">
             <wp:extent cx="4915814" cy="2777662"/>
@@ -153,6 +166,9 @@
         <w:spacing w:line="360" w:lineRule="auto"/>
       </w:pPr>
       <w:r>
+        <w:rPr>
+          <w:noProof/>
+        </w:rPr>
         <w:drawing>
           <wp:inline distT="0" distB="0" distL="0" distR="0" wp14:anchorId="6308B407" wp14:editId="777AD56E">
             <wp:extent cx="5486400" cy="2750820"/>
@@ -228,6 +244,9 @@
         <w:t xml:space="preserve"> and press settings</w:t>
       </w:r>
       <w:r>
+        <w:rPr>
+          <w:noProof/>
+        </w:rPr>
         <w:drawing>
           <wp:inline distT="0" distB="0" distL="0" distR="0" wp14:anchorId="7320183E" wp14:editId="314EE55B">
             <wp:extent cx="3953427" cy="609685"/>
@@ -294,6 +313,9 @@
         <w:spacing w:line="360" w:lineRule="auto"/>
       </w:pPr>
       <w:r>
+        <w:rPr>
+          <w:noProof/>
+        </w:rPr>
         <w:drawing>
           <wp:inline distT="0" distB="0" distL="0" distR="0" wp14:anchorId="03B618D5" wp14:editId="2903512D">
             <wp:extent cx="5486400" cy="4186555"/>
@@ -473,6 +495,9 @@
         <w:spacing w:line="360" w:lineRule="auto"/>
       </w:pPr>
       <w:r>
+        <w:rPr>
+          <w:noProof/>
+        </w:rPr>
         <w:drawing>
           <wp:inline distT="0" distB="0" distL="0" distR="0" wp14:anchorId="2A15E7CD" wp14:editId="5E545727">
             <wp:extent cx="4579733" cy="2238451"/>
@@ -527,70 +552,56 @@
       <w:pPr>
         <w:spacing w:line="360" w:lineRule="auto"/>
         <w:ind w:left="360"/>
-      </w:pPr>
-      <w:r>
         <w:rPr>
           <w:b/>
           <w:bCs/>
           <w:color w:val="00B050"/>
         </w:rPr>
-        <w:t xml:space="preserve">NOTE: MAKE SHARE YOU </w:t>
-      </w:r>
+      </w:pPr>
       <w:r>
         <w:rPr>
           <w:b/>
           <w:bCs/>
           <w:color w:val="00B050"/>
         </w:rPr>
-        <w:t xml:space="preserve">ENABLED </w:t>
-      </w:r>
-      <w:r>
+        <w:t>NOTE: MAKE SHARE YOU ENABLED INTEL VIRTUALIZATION TECHNOLOGY IN YOUR UEFI FIRMWARE SETTINGS FOR HELP TO ENABLE THIS -</w:t>
+      </w:r>
+      <w:r>
+        <w:rPr>
+          <w:color w:val="00B050"/>
+        </w:rPr>
+        <w:t xml:space="preserve"> </w:t>
+      </w:r>
+      <w:hyperlink r:id="rId13" w:history="1">
+        <w:r>
+          <w:rPr>
+            <w:rStyle w:val="Hyperlink"/>
+          </w:rPr>
+          <w:t>link</w:t>
+        </w:r>
+      </w:hyperlink>
+    </w:p>
+    <w:p>
+      <w:pPr>
         <w:rPr>
           <w:b/>
           <w:bCs/>
           <w:color w:val="00B050"/>
         </w:rPr>
-        <w:t xml:space="preserve">INTEL </w:t>
-      </w:r>
-      <w:r>
-        <w:rPr>
-          <w:b/>
-          <w:bCs/>
-          <w:color w:val="00B050"/>
-        </w:rPr>
-        <w:t>V</w:t>
-      </w:r>
-      <w:r>
-        <w:rPr>
-          <w:b/>
-          <w:bCs/>
-          <w:color w:val="00B050"/>
-        </w:rPr>
-        <w:t>IRTUALIZATION</w:t>
-      </w:r>
-      <w:r>
-        <w:rPr>
-          <w:b/>
-          <w:bCs/>
-          <w:color w:val="00B050"/>
-        </w:rPr>
-        <w:t xml:space="preserve"> TECHNOLOGY</w:t>
-      </w:r>
-      <w:r>
-        <w:rPr>
-          <w:b/>
-          <w:bCs/>
-          <w:color w:val="00B050"/>
-        </w:rPr>
-        <w:t xml:space="preserve"> IN YOUR UEFI FIRMWARE SETTINGS FOR HELP TO ENABLE THIS -</w:t>
-      </w:r>
-      <w:r>
-        <w:rPr>
-          <w:color w:val="00B050"/>
-        </w:rPr>
-        <w:t xml:space="preserve"> </w:t>
-      </w:r>
-      <w:hyperlink r:id="rId13" w:history="1">
+      </w:pPr>
+    </w:p>
+    <w:p>
+      <w:pPr>
+        <w:pStyle w:val="a3"/>
+        <w:numPr>
+          <w:ilvl w:val="0"/>
+          <w:numId w:val="1"/>
+        </w:numPr>
+      </w:pPr>
+      <w:r>
+        <w:t xml:space="preserve">To the cuckoo sandbox set up guide - </w:t>
+      </w:r>
+      <w:hyperlink r:id="rId14" w:history="1">
         <w:r>
           <w:rPr>
             <w:rStyle w:val="Hyperlink"/>

</xml_diff>